<commit_message>
changed the top right menu for languages to select native html tag, added the chevron image but still needs more editing if I add the chevron with a fontawesome icon I will be able to add a hover effect on it
</commit_message>
<xml_diff>
--- a/TeleHealth_files/TeleHealth Responsive Application.docx
+++ b/TeleHealth_files/TeleHealth Responsive Application.docx
@@ -60,10 +60,7 @@
         <w:t xml:space="preserve">Scroll screen — </w:t>
       </w:r>
       <w:r>
-        <w:t xml:space="preserve">All pages have </w:t>
-      </w:r>
-      <w:r>
-        <w:t>t</w:t>
+        <w:t>All pages have t</w:t>
       </w:r>
       <w:r>
         <w:t>his</w:t>
@@ -73,6 +70,17 @@
       </w:r>
       <w:r>
         <w:t xml:space="preserve"> could be happening because of a footer div I made for the chat room that will be needed in ahead pages</w:t>
+      </w:r>
+      <w:r>
+        <w:t xml:space="preserve"> </w:t>
+      </w:r>
+      <w:r>
+        <w:rPr>
+          <w:b/>
+          <w:bCs/>
+          <w:color w:val="00B050"/>
+        </w:rPr>
+        <w:t>(fixed)</w:t>
       </w:r>
     </w:p>
     <w:p>
@@ -116,6 +124,17 @@
         <w:t>aligment</w:t>
       </w:r>
       <w:proofErr w:type="spellEnd"/>
+      <w:r>
+        <w:t xml:space="preserve"> </w:t>
+      </w:r>
+      <w:r>
+        <w:rPr>
+          <w:b/>
+          <w:bCs/>
+          <w:color w:val="00B050"/>
+        </w:rPr>
+        <w:t>(fixed)</w:t>
+      </w:r>
     </w:p>
     <w:p>
       <w:pPr>
@@ -126,29 +145,40 @@
         </w:numPr>
       </w:pPr>
       <w:r>
-        <w:t xml:space="preserve">In </w:t>
-      </w:r>
-      <w:r>
-        <w:t>TeleHealthConsent2.html (page2)</w:t>
-      </w:r>
-      <w:r>
-        <w:t xml:space="preserve">. Need to paste the same values from </w:t>
+        <w:t xml:space="preserve">In TeleHealthConsent2.html (page2). Need to paste the same values </w:t>
+      </w:r>
+      <w:proofErr w:type="gramStart"/>
+      <w:r>
+        <w:t>from</w:t>
+      </w:r>
+      <w:r>
+        <w:t xml:space="preserve"> </w:t>
+      </w:r>
+      <w:r>
+        <w:t xml:space="preserve"> </w:t>
       </w:r>
       <w:proofErr w:type="spellStart"/>
       <w:r>
-        <w:t>Header_</w:t>
-      </w:r>
-      <w:proofErr w:type="gramStart"/>
-      <w:r>
-        <w:t>headerBottomContainer</w:t>
+        <w:t>Header</w:t>
+      </w:r>
+      <w:proofErr w:type="gramEnd"/>
+      <w:r>
+        <w:t>_headerBottomContainer</w:t>
       </w:r>
       <w:proofErr w:type="spellEnd"/>
       <w:r>
-        <w:t>(</w:t>
-      </w:r>
-      <w:proofErr w:type="gramEnd"/>
-      <w:r>
-        <w:t>TeleHealth.html) to this and the other pages.</w:t>
+        <w:t>(TeleHealth.html) to this and the other pages.</w:t>
+      </w:r>
+      <w:r>
+        <w:t xml:space="preserve"> </w:t>
+      </w:r>
+      <w:r>
+        <w:rPr>
+          <w:b/>
+          <w:bCs/>
+          <w:color w:val="00B050"/>
+        </w:rPr>
+        <w:t>(fixed)</w:t>
       </w:r>
     </w:p>
     <w:p>
@@ -180,6 +210,17 @@
         <w:t>aligment</w:t>
       </w:r>
       <w:proofErr w:type="spellEnd"/>
+      <w:r>
+        <w:t xml:space="preserve"> </w:t>
+      </w:r>
+      <w:r>
+        <w:rPr>
+          <w:b/>
+          <w:bCs/>
+          <w:color w:val="00B050"/>
+        </w:rPr>
+        <w:t>(fixed)</w:t>
+      </w:r>
     </w:p>
     <w:p>
       <w:pPr>
@@ -282,6 +323,67 @@
       <w:proofErr w:type="gramEnd"/>
       <w:r>
         <w:t xml:space="preserve"> and the CSS should be fragmented to avoid have all the CSS effects only in one long file.</w:t>
+      </w:r>
+    </w:p>
+    <w:p>
+      <w:pPr>
+        <w:pStyle w:val="ListParagraph"/>
+        <w:numPr>
+          <w:ilvl w:val="0"/>
+          <w:numId w:val="4"/>
+        </w:numPr>
+      </w:pPr>
+      <w:r>
+        <w:t xml:space="preserve">All buttons have been fixed to have a hover effect at select/unselect </w:t>
+      </w:r>
+      <w:r>
+        <w:rPr>
+          <w:b/>
+          <w:bCs/>
+          <w:color w:val="00B050"/>
+        </w:rPr>
+        <w:t>(fixed)</w:t>
+      </w:r>
+    </w:p>
+    <w:p>
+      <w:pPr>
+        <w:pStyle w:val="ListParagraph"/>
+        <w:numPr>
+          <w:ilvl w:val="0"/>
+          <w:numId w:val="4"/>
+        </w:numPr>
+      </w:pPr>
+      <w:r>
+        <w:lastRenderedPageBreak/>
+        <w:t xml:space="preserve">Logo at the top margins </w:t>
+      </w:r>
+      <w:r>
+        <w:rPr>
+          <w:b/>
+          <w:bCs/>
+          <w:color w:val="00B050"/>
+        </w:rPr>
+        <w:t>(fixed)</w:t>
+      </w:r>
+    </w:p>
+    <w:p>
+      <w:pPr>
+        <w:pStyle w:val="ListParagraph"/>
+        <w:numPr>
+          <w:ilvl w:val="0"/>
+          <w:numId w:val="4"/>
+        </w:numPr>
+      </w:pPr>
+      <w:r>
+        <w:t xml:space="preserve">Margins for the contents like texts, titles and subtitles. </w:t>
+      </w:r>
+      <w:r>
+        <w:rPr>
+          <w:b/>
+          <w:bCs/>
+          <w:color w:val="00B050"/>
+        </w:rPr>
+        <w:t>(fixed)</w:t>
       </w:r>
     </w:p>
     <w:sectPr>

</xml_diff>